<commit_message>
Updated link to repo
</commit_message>
<xml_diff>
--- a/Life extensions.docx
+++ b/Life extensions.docx
@@ -67,370 +67,367 @@
         <w:rPr>
           <w:rFonts w:ascii="Helvetica" w:hAnsi="Helvetica" w:cs="Helvetica"/>
         </w:rPr>
-        <w:t xml:space="preserve">Download the files from </w:t>
+        <w:t>Download the files from</w:t>
+      </w:r>
+      <w:r>
+        <w:rPr>
+          <w:rFonts w:ascii="Helvetica" w:hAnsi="Helvetica" w:cs="Helvetica"/>
+        </w:rPr>
+        <w:t xml:space="preserve"> http://github.com/stevenaeola/GoL</w:t>
+      </w:r>
+    </w:p>
+    <w:p>
+      <w:pPr>
+        <w:widowControl w:val="0"/>
+        <w:autoSpaceDE w:val="0"/>
+        <w:autoSpaceDN w:val="0"/>
+        <w:adjustRightInd w:val="0"/>
+        <w:spacing w:after="0"/>
+        <w:rPr>
+          <w:rFonts w:ascii="Helvetica" w:hAnsi="Helvetica" w:cs="Helvetica"/>
+        </w:rPr>
+      </w:pPr>
+    </w:p>
+    <w:p>
+      <w:pPr>
+        <w:widowControl w:val="0"/>
+        <w:autoSpaceDE w:val="0"/>
+        <w:autoSpaceDN w:val="0"/>
+        <w:adjustRightInd w:val="0"/>
+        <w:spacing w:after="0"/>
+        <w:rPr>
+          <w:rFonts w:ascii="Helvetica" w:hAnsi="Helvetica" w:cs="Helvetica"/>
+        </w:rPr>
+      </w:pPr>
+      <w:r>
+        <w:rPr>
+          <w:rFonts w:ascii="Helvetica" w:hAnsi="Helvetica" w:cs="Helvetica"/>
+        </w:rPr>
+        <w:t xml:space="preserve">Complete one or more of these challenges. </w:t>
+      </w:r>
+    </w:p>
+    <w:p>
+      <w:pPr>
+        <w:pStyle w:val="Heading2"/>
+      </w:pPr>
+      <w:r>
+        <w:t>Artistic</w:t>
+      </w:r>
+    </w:p>
+    <w:p>
+      <w:pPr>
+        <w:widowControl w:val="0"/>
+        <w:autoSpaceDE w:val="0"/>
+        <w:autoSpaceDN w:val="0"/>
+        <w:adjustRightInd w:val="0"/>
+        <w:spacing w:after="0"/>
+        <w:rPr>
+          <w:rFonts w:ascii="Helvetica" w:hAnsi="Helvetica" w:cs="Helvetica"/>
+        </w:rPr>
+      </w:pPr>
+    </w:p>
+    <w:p>
+      <w:pPr>
+        <w:widowControl w:val="0"/>
+        <w:autoSpaceDE w:val="0"/>
+        <w:autoSpaceDN w:val="0"/>
+        <w:adjustRightInd w:val="0"/>
+        <w:spacing w:after="0"/>
+        <w:rPr>
+          <w:rFonts w:ascii="Helvetica" w:hAnsi="Helvetica" w:cs="Helvetica"/>
+        </w:rPr>
+      </w:pPr>
+      <w:r>
+        <w:rPr>
+          <w:rFonts w:ascii="Helvetica" w:hAnsi="Helvetica" w:cs="Helvetica"/>
+        </w:rPr>
+        <w:t xml:space="preserve">1) Write functions for a variety of basic shapes </w:t>
+      </w:r>
+      <w:proofErr w:type="gramStart"/>
+      <w:r>
+        <w:rPr>
+          <w:rFonts w:ascii="Helvetica" w:hAnsi="Helvetica" w:cs="Helvetica"/>
+        </w:rPr>
+        <w:t>e.g.</w:t>
+      </w:r>
+      <w:proofErr w:type="gramEnd"/>
+      <w:r>
+        <w:rPr>
+          <w:rFonts w:ascii="Helvetica" w:hAnsi="Helvetica" w:cs="Helvetica"/>
+        </w:rPr>
+        <w:t xml:space="preserve"> block, beehive, blinker, toad, beacon, pulsar, lightweight spaceship and use these (particularly the stills and oscillators) to build more complicated patterns. For instance, you could use them to build into letters that you then build into words by writing functions that call other functions that call other functions</w:t>
+      </w:r>
+      <w:r>
+        <w:rPr>
+          <w:rFonts w:ascii="Helvetica" w:hAnsi="Helvetica" w:cs="Helvetica"/>
+        </w:rPr>
+        <w:t>.</w:t>
+      </w:r>
+    </w:p>
+    <w:p>
+      <w:pPr>
+        <w:widowControl w:val="0"/>
+        <w:autoSpaceDE w:val="0"/>
+        <w:autoSpaceDN w:val="0"/>
+        <w:adjustRightInd w:val="0"/>
+        <w:spacing w:after="0"/>
+        <w:rPr>
+          <w:rFonts w:ascii="Helvetica" w:hAnsi="Helvetica" w:cs="Helvetica"/>
+        </w:rPr>
+      </w:pPr>
+    </w:p>
+    <w:p>
+      <w:pPr>
+        <w:widowControl w:val="0"/>
+        <w:autoSpaceDE w:val="0"/>
+        <w:autoSpaceDN w:val="0"/>
+        <w:adjustRightInd w:val="0"/>
+        <w:spacing w:after="0"/>
+        <w:rPr>
+          <w:rFonts w:ascii="Helvetica" w:hAnsi="Helvetica" w:cs="Helvetica"/>
+        </w:rPr>
+      </w:pPr>
+      <w:r>
+        <w:rPr>
+          <w:rFonts w:ascii="Helvetica" w:hAnsi="Helvetica" w:cs="Helvetica"/>
+        </w:rPr>
+        <w:t>2</w:t>
+      </w:r>
+      <w:r>
+        <w:rPr>
+          <w:rFonts w:ascii="Helvetica" w:hAnsi="Helvetica" w:cs="Helvetica"/>
+        </w:rPr>
+        <w:t xml:space="preserve">) Drum machine. You can get </w:t>
+      </w:r>
+      <w:proofErr w:type="spellStart"/>
+      <w:r>
+        <w:rPr>
+          <w:rFonts w:ascii="Helvetica" w:hAnsi="Helvetica" w:cs="Helvetica"/>
+        </w:rPr>
+        <w:t>javascript</w:t>
+      </w:r>
+      <w:proofErr w:type="spellEnd"/>
+      <w:r>
+        <w:rPr>
+          <w:rFonts w:ascii="Helvetica" w:hAnsi="Helvetica" w:cs="Helvetica"/>
+        </w:rPr>
+        <w:t xml:space="preserve"> to play sounds </w:t>
+      </w:r>
+      <w:r>
+        <w:rPr>
+          <w:rFonts w:ascii="Helvetica" w:hAnsi="Helvetica" w:cs="Helvetica"/>
+        </w:rPr>
+        <w:t xml:space="preserve">using the Gibberish library </w:t>
+      </w:r>
+      <w:r>
+        <w:rPr>
+          <w:rFonts w:ascii="Helvetica" w:hAnsi="Helvetica" w:cs="Helvetica"/>
+        </w:rPr>
+        <w:t>http://www.charlie-roberts.com/gibberish/</w:t>
+      </w:r>
+    </w:p>
+    <w:p>
+      <w:pPr>
+        <w:widowControl w:val="0"/>
+        <w:autoSpaceDE w:val="0"/>
+        <w:autoSpaceDN w:val="0"/>
+        <w:adjustRightInd w:val="0"/>
+        <w:spacing w:after="0"/>
+        <w:rPr>
+          <w:rFonts w:ascii="Helvetica" w:hAnsi="Helvetica" w:cs="Helvetica"/>
+        </w:rPr>
+      </w:pPr>
+    </w:p>
+    <w:p>
+      <w:pPr>
+        <w:widowControl w:val="0"/>
+        <w:autoSpaceDE w:val="0"/>
+        <w:autoSpaceDN w:val="0"/>
+        <w:adjustRightInd w:val="0"/>
+        <w:spacing w:after="0"/>
+        <w:rPr>
+          <w:rFonts w:ascii="Helvetica" w:hAnsi="Helvetica" w:cs="Helvetica"/>
+        </w:rPr>
+      </w:pPr>
+      <w:r>
+        <w:rPr>
+          <w:rFonts w:ascii="Helvetica" w:hAnsi="Helvetica" w:cs="Helvetica"/>
+        </w:rPr>
+        <w:t>Comb</w:t>
+      </w:r>
+      <w:r>
+        <w:rPr>
+          <w:rFonts w:ascii="Helvetica" w:hAnsi="Helvetica" w:cs="Helvetica"/>
+        </w:rPr>
+        <w:t>in</w:t>
+      </w:r>
+      <w:r>
+        <w:rPr>
+          <w:rFonts w:ascii="Helvetica" w:hAnsi="Helvetica" w:cs="Helvetica"/>
+        </w:rPr>
+        <w:t xml:space="preserve">ing these with oscillators of different periods would make for a very </w:t>
+      </w:r>
+      <w:r>
+        <w:rPr>
+          <w:rFonts w:ascii="Helvetica" w:hAnsi="Helvetica" w:cs="Helvetica"/>
+        </w:rPr>
+        <w:t>interesting</w:t>
+      </w:r>
+      <w:r>
+        <w:rPr>
+          <w:rFonts w:ascii="Helvetica" w:hAnsi="Helvetica" w:cs="Helvetica"/>
+        </w:rPr>
+        <w:t xml:space="preserve"> audio-visual drum machine.</w:t>
+      </w:r>
+    </w:p>
+    <w:p>
+      <w:pPr>
+        <w:widowControl w:val="0"/>
+        <w:autoSpaceDE w:val="0"/>
+        <w:autoSpaceDN w:val="0"/>
+        <w:adjustRightInd w:val="0"/>
+        <w:spacing w:after="0"/>
+        <w:rPr>
+          <w:rFonts w:ascii="Helvetica" w:hAnsi="Helvetica" w:cs="Helvetica"/>
+        </w:rPr>
+      </w:pPr>
+    </w:p>
+    <w:p>
+      <w:pPr>
+        <w:widowControl w:val="0"/>
+        <w:autoSpaceDE w:val="0"/>
+        <w:autoSpaceDN w:val="0"/>
+        <w:adjustRightInd w:val="0"/>
+        <w:spacing w:after="0"/>
+        <w:rPr>
+          <w:rFonts w:ascii="Helvetica" w:hAnsi="Helvetica" w:cs="Helvetica"/>
+        </w:rPr>
+      </w:pPr>
+      <w:r>
+        <w:rPr>
+          <w:rFonts w:ascii="Helvetica" w:hAnsi="Helvetica" w:cs="Helvetica"/>
+        </w:rPr>
+        <w:t>3) Structures as pixels. Take an image and turn it into binary or ternary pixels: y</w:t>
+      </w:r>
+      <w:r>
+        <w:rPr>
+          <w:rFonts w:ascii="Helvetica" w:hAnsi="Helvetica" w:cs="Helvetica"/>
+        </w:rPr>
+        <w:t>ou might want to use p</w:t>
+      </w:r>
+      <w:r>
+        <w:rPr>
+          <w:rFonts w:ascii="Helvetica" w:hAnsi="Helvetica" w:cs="Helvetica"/>
+        </w:rPr>
+        <w:t>ython to do this. Then render the pixels using still-</w:t>
+      </w:r>
+      <w:proofErr w:type="spellStart"/>
+      <w:r>
+        <w:rPr>
+          <w:rFonts w:ascii="Helvetica" w:hAnsi="Helvetica" w:cs="Helvetica"/>
+        </w:rPr>
+        <w:t>lifes</w:t>
+      </w:r>
+      <w:proofErr w:type="spellEnd"/>
+      <w:r>
+        <w:rPr>
+          <w:rFonts w:ascii="Helvetica" w:hAnsi="Helvetica" w:cs="Helvetica"/>
+        </w:rPr>
+        <w:t xml:space="preserve"> or oscillators in the game of life. Or even render two images with the pixels as </w:t>
+      </w:r>
+      <w:proofErr w:type="gramStart"/>
+      <w:r>
+        <w:rPr>
+          <w:rFonts w:ascii="Helvetica" w:hAnsi="Helvetica" w:cs="Helvetica"/>
+        </w:rPr>
+        <w:t>flyers, and</w:t>
+      </w:r>
+      <w:proofErr w:type="gramEnd"/>
+      <w:r>
+        <w:rPr>
+          <w:rFonts w:ascii="Helvetica" w:hAnsi="Helvetica" w:cs="Helvetica"/>
+        </w:rPr>
+        <w:t xml:space="preserve"> make them collide with each other.</w:t>
+      </w:r>
+    </w:p>
+    <w:p>
+      <w:pPr>
+        <w:widowControl w:val="0"/>
+        <w:autoSpaceDE w:val="0"/>
+        <w:autoSpaceDN w:val="0"/>
+        <w:adjustRightInd w:val="0"/>
+        <w:spacing w:after="0"/>
+        <w:rPr>
+          <w:rFonts w:ascii="Helvetica" w:hAnsi="Helvetica" w:cs="Helvetica"/>
+        </w:rPr>
+      </w:pPr>
+    </w:p>
+    <w:p>
+      <w:r>
+        <w:rPr>
+          <w:rFonts w:ascii="Helvetica" w:hAnsi="Helvetica" w:cs="Helvetica"/>
+        </w:rPr>
+        <w:t>4</w:t>
+      </w:r>
+      <w:r>
+        <w:rPr>
+          <w:rFonts w:ascii="Helvetica" w:hAnsi="Helvetica" w:cs="Helvetica"/>
+        </w:rPr>
+        <w:t xml:space="preserve">) 3D Life. There are examples of using different shaped boards: triangles and hexagons are obvious </w:t>
+      </w:r>
+      <w:proofErr w:type="gramStart"/>
+      <w:r>
+        <w:rPr>
+          <w:rFonts w:ascii="Helvetica" w:hAnsi="Helvetica" w:cs="Helvetica"/>
+        </w:rPr>
+        <w:t>examples</w:t>
+      </w:r>
+      <w:proofErr w:type="gramEnd"/>
+      <w:r>
+        <w:rPr>
+          <w:rFonts w:ascii="Helvetica" w:hAnsi="Helvetica" w:cs="Helvetica"/>
+        </w:rPr>
+        <w:t xml:space="preserve"> but you could take it</w:t>
+      </w:r>
+      <w:r>
+        <w:rPr>
+          <w:rFonts w:ascii="Helvetica" w:hAnsi="Helvetica" w:cs="Helvetica"/>
+        </w:rPr>
+        <w:t xml:space="preserve"> further. You could take point 1</w:t>
+      </w:r>
+      <w:r>
+        <w:rPr>
+          <w:rFonts w:ascii="Helvetica" w:hAnsi="Helvetica" w:cs="Helvetica"/>
+        </w:rPr>
+        <w:t>)</w:t>
+      </w:r>
+      <w:r>
+        <w:rPr>
+          <w:rFonts w:ascii="Helvetica" w:hAnsi="Helvetica" w:cs="Helvetica"/>
+        </w:rPr>
+        <w:t xml:space="preserve"> below</w:t>
+      </w:r>
+      <w:r>
+        <w:rPr>
+          <w:rFonts w:ascii="Helvetica" w:hAnsi="Helvetica" w:cs="Helvetica"/>
+        </w:rPr>
+        <w:t xml:space="preserve"> even further by actually showing the game as being played on a 3D surface e.g. a cube, or a toroid (doughnut) which you render with something like </w:t>
+      </w:r>
+      <w:proofErr w:type="spellStart"/>
+      <w:r>
+        <w:rPr>
+          <w:rFonts w:ascii="Helvetica" w:hAnsi="Helvetica" w:cs="Helvetica"/>
+        </w:rPr>
+        <w:t>webGL</w:t>
+      </w:r>
+      <w:proofErr w:type="spellEnd"/>
+      <w:r>
+        <w:rPr>
+          <w:rFonts w:ascii="Helvetica" w:hAnsi="Helvetica" w:cs="Helvetica"/>
+        </w:rPr>
+        <w:t xml:space="preserve"> (</w:t>
       </w:r>
       <w:hyperlink r:id="rId5" w:history="1">
-        <w:r>
-          <w:rPr>
-            <w:rStyle w:val="Hyperlink"/>
-            <w:rFonts w:ascii="Helvetica" w:hAnsi="Helvetica" w:cs="Helvetica"/>
-          </w:rPr>
-          <w:t>http://community.dur.ac.uk/s.p.bradley/Life.zip</w:t>
-        </w:r>
-      </w:hyperlink>
-    </w:p>
-    <w:p>
-      <w:pPr>
-        <w:widowControl w:val="0"/>
-        <w:autoSpaceDE w:val="0"/>
-        <w:autoSpaceDN w:val="0"/>
-        <w:adjustRightInd w:val="0"/>
-        <w:spacing w:after="0"/>
-        <w:rPr>
-          <w:rFonts w:ascii="Helvetica" w:hAnsi="Helvetica" w:cs="Helvetica"/>
-        </w:rPr>
-      </w:pPr>
-    </w:p>
-    <w:p>
-      <w:pPr>
-        <w:widowControl w:val="0"/>
-        <w:autoSpaceDE w:val="0"/>
-        <w:autoSpaceDN w:val="0"/>
-        <w:adjustRightInd w:val="0"/>
-        <w:spacing w:after="0"/>
-        <w:rPr>
-          <w:rFonts w:ascii="Helvetica" w:hAnsi="Helvetica" w:cs="Helvetica"/>
-        </w:rPr>
-      </w:pPr>
-      <w:r>
-        <w:rPr>
-          <w:rFonts w:ascii="Helvetica" w:hAnsi="Helvetica" w:cs="Helvetica"/>
-        </w:rPr>
-        <w:t xml:space="preserve">Complete one or more of these challenges. </w:t>
-      </w:r>
-    </w:p>
-    <w:p>
-      <w:pPr>
-        <w:pStyle w:val="Heading2"/>
-      </w:pPr>
-      <w:r>
-        <w:t>Artistic</w:t>
-      </w:r>
-    </w:p>
-    <w:p>
-      <w:pPr>
-        <w:widowControl w:val="0"/>
-        <w:autoSpaceDE w:val="0"/>
-        <w:autoSpaceDN w:val="0"/>
-        <w:adjustRightInd w:val="0"/>
-        <w:spacing w:after="0"/>
-        <w:rPr>
-          <w:rFonts w:ascii="Helvetica" w:hAnsi="Helvetica" w:cs="Helvetica"/>
-        </w:rPr>
-      </w:pPr>
-    </w:p>
-    <w:p>
-      <w:pPr>
-        <w:widowControl w:val="0"/>
-        <w:autoSpaceDE w:val="0"/>
-        <w:autoSpaceDN w:val="0"/>
-        <w:adjustRightInd w:val="0"/>
-        <w:spacing w:after="0"/>
-        <w:rPr>
-          <w:rFonts w:ascii="Helvetica" w:hAnsi="Helvetica" w:cs="Helvetica"/>
-        </w:rPr>
-      </w:pPr>
-      <w:r>
-        <w:rPr>
-          <w:rFonts w:ascii="Helvetica" w:hAnsi="Helvetica" w:cs="Helvetica"/>
-        </w:rPr>
-        <w:t xml:space="preserve">1) Write functions for a variety of basic shapes </w:t>
-      </w:r>
-      <w:proofErr w:type="gramStart"/>
-      <w:r>
-        <w:rPr>
-          <w:rFonts w:ascii="Helvetica" w:hAnsi="Helvetica" w:cs="Helvetica"/>
-        </w:rPr>
-        <w:t>e.g.</w:t>
-      </w:r>
-      <w:proofErr w:type="gramEnd"/>
-      <w:r>
-        <w:rPr>
-          <w:rFonts w:ascii="Helvetica" w:hAnsi="Helvetica" w:cs="Helvetica"/>
-        </w:rPr>
-        <w:t xml:space="preserve"> block, beehive, blinker, toad, beacon, pulsar, lightweight spaceship and use these (particularly the stills and oscillators) to build more complicated patterns. For instance, you could use them to build into letters that you then build into words by writing functions that call other functions that call other functions</w:t>
-      </w:r>
-      <w:r>
-        <w:rPr>
-          <w:rFonts w:ascii="Helvetica" w:hAnsi="Helvetica" w:cs="Helvetica"/>
-        </w:rPr>
-        <w:t>.</w:t>
-      </w:r>
-    </w:p>
-    <w:p>
-      <w:pPr>
-        <w:widowControl w:val="0"/>
-        <w:autoSpaceDE w:val="0"/>
-        <w:autoSpaceDN w:val="0"/>
-        <w:adjustRightInd w:val="0"/>
-        <w:spacing w:after="0"/>
-        <w:rPr>
-          <w:rFonts w:ascii="Helvetica" w:hAnsi="Helvetica" w:cs="Helvetica"/>
-        </w:rPr>
-      </w:pPr>
-    </w:p>
-    <w:p>
-      <w:pPr>
-        <w:widowControl w:val="0"/>
-        <w:autoSpaceDE w:val="0"/>
-        <w:autoSpaceDN w:val="0"/>
-        <w:adjustRightInd w:val="0"/>
-        <w:spacing w:after="0"/>
-        <w:rPr>
-          <w:rFonts w:ascii="Helvetica" w:hAnsi="Helvetica" w:cs="Helvetica"/>
-        </w:rPr>
-      </w:pPr>
-      <w:r>
-        <w:rPr>
-          <w:rFonts w:ascii="Helvetica" w:hAnsi="Helvetica" w:cs="Helvetica"/>
-        </w:rPr>
-        <w:t>2</w:t>
-      </w:r>
-      <w:r>
-        <w:rPr>
-          <w:rFonts w:ascii="Helvetica" w:hAnsi="Helvetica" w:cs="Helvetica"/>
-        </w:rPr>
-        <w:t xml:space="preserve">) Drum machine. You can get </w:t>
-      </w:r>
-      <w:proofErr w:type="spellStart"/>
-      <w:r>
-        <w:rPr>
-          <w:rFonts w:ascii="Helvetica" w:hAnsi="Helvetica" w:cs="Helvetica"/>
-        </w:rPr>
-        <w:t>javascript</w:t>
-      </w:r>
-      <w:proofErr w:type="spellEnd"/>
-      <w:r>
-        <w:rPr>
-          <w:rFonts w:ascii="Helvetica" w:hAnsi="Helvetica" w:cs="Helvetica"/>
-        </w:rPr>
-        <w:t xml:space="preserve"> to play sounds </w:t>
-      </w:r>
-      <w:r>
-        <w:rPr>
-          <w:rFonts w:ascii="Helvetica" w:hAnsi="Helvetica" w:cs="Helvetica"/>
-        </w:rPr>
-        <w:t xml:space="preserve">using the Gibberish library </w:t>
-      </w:r>
-      <w:r>
-        <w:rPr>
-          <w:rFonts w:ascii="Helvetica" w:hAnsi="Helvetica" w:cs="Helvetica"/>
-        </w:rPr>
-        <w:t>http://www.charlie-roberts.com/gibberish/</w:t>
-      </w:r>
-    </w:p>
-    <w:p>
-      <w:pPr>
-        <w:widowControl w:val="0"/>
-        <w:autoSpaceDE w:val="0"/>
-        <w:autoSpaceDN w:val="0"/>
-        <w:adjustRightInd w:val="0"/>
-        <w:spacing w:after="0"/>
-        <w:rPr>
-          <w:rFonts w:ascii="Helvetica" w:hAnsi="Helvetica" w:cs="Helvetica"/>
-        </w:rPr>
-      </w:pPr>
-    </w:p>
-    <w:p>
-      <w:pPr>
-        <w:widowControl w:val="0"/>
-        <w:autoSpaceDE w:val="0"/>
-        <w:autoSpaceDN w:val="0"/>
-        <w:adjustRightInd w:val="0"/>
-        <w:spacing w:after="0"/>
-        <w:rPr>
-          <w:rFonts w:ascii="Helvetica" w:hAnsi="Helvetica" w:cs="Helvetica"/>
-        </w:rPr>
-      </w:pPr>
-      <w:r>
-        <w:rPr>
-          <w:rFonts w:ascii="Helvetica" w:hAnsi="Helvetica" w:cs="Helvetica"/>
-        </w:rPr>
-        <w:t>Comb</w:t>
-      </w:r>
-      <w:r>
-        <w:rPr>
-          <w:rFonts w:ascii="Helvetica" w:hAnsi="Helvetica" w:cs="Helvetica"/>
-        </w:rPr>
-        <w:t>in</w:t>
-      </w:r>
-      <w:r>
-        <w:rPr>
-          <w:rFonts w:ascii="Helvetica" w:hAnsi="Helvetica" w:cs="Helvetica"/>
-        </w:rPr>
-        <w:t xml:space="preserve">ing these with oscillators of different periods would make for a very </w:t>
-      </w:r>
-      <w:r>
-        <w:rPr>
-          <w:rFonts w:ascii="Helvetica" w:hAnsi="Helvetica" w:cs="Helvetica"/>
-        </w:rPr>
-        <w:t>interesting</w:t>
-      </w:r>
-      <w:r>
-        <w:rPr>
-          <w:rFonts w:ascii="Helvetica" w:hAnsi="Helvetica" w:cs="Helvetica"/>
-        </w:rPr>
-        <w:t xml:space="preserve"> audio-visual drum machine.</w:t>
-      </w:r>
-    </w:p>
-    <w:p>
-      <w:pPr>
-        <w:widowControl w:val="0"/>
-        <w:autoSpaceDE w:val="0"/>
-        <w:autoSpaceDN w:val="0"/>
-        <w:adjustRightInd w:val="0"/>
-        <w:spacing w:after="0"/>
-        <w:rPr>
-          <w:rFonts w:ascii="Helvetica" w:hAnsi="Helvetica" w:cs="Helvetica"/>
-        </w:rPr>
-      </w:pPr>
-    </w:p>
-    <w:p>
-      <w:pPr>
-        <w:widowControl w:val="0"/>
-        <w:autoSpaceDE w:val="0"/>
-        <w:autoSpaceDN w:val="0"/>
-        <w:adjustRightInd w:val="0"/>
-        <w:spacing w:after="0"/>
-        <w:rPr>
-          <w:rFonts w:ascii="Helvetica" w:hAnsi="Helvetica" w:cs="Helvetica"/>
-        </w:rPr>
-      </w:pPr>
-      <w:r>
-        <w:rPr>
-          <w:rFonts w:ascii="Helvetica" w:hAnsi="Helvetica" w:cs="Helvetica"/>
-        </w:rPr>
-        <w:t>3) Structures as pixels. Take an image and turn it into binary or ternary pixels: y</w:t>
-      </w:r>
-      <w:r>
-        <w:rPr>
-          <w:rFonts w:ascii="Helvetica" w:hAnsi="Helvetica" w:cs="Helvetica"/>
-        </w:rPr>
-        <w:t>ou might want to use p</w:t>
-      </w:r>
-      <w:r>
-        <w:rPr>
-          <w:rFonts w:ascii="Helvetica" w:hAnsi="Helvetica" w:cs="Helvetica"/>
-        </w:rPr>
-        <w:t>ython to do this. Then render the pixels using still-</w:t>
-      </w:r>
-      <w:proofErr w:type="spellStart"/>
-      <w:r>
-        <w:rPr>
-          <w:rFonts w:ascii="Helvetica" w:hAnsi="Helvetica" w:cs="Helvetica"/>
-        </w:rPr>
-        <w:t>lifes</w:t>
-      </w:r>
-      <w:proofErr w:type="spellEnd"/>
-      <w:r>
-        <w:rPr>
-          <w:rFonts w:ascii="Helvetica" w:hAnsi="Helvetica" w:cs="Helvetica"/>
-        </w:rPr>
-        <w:t xml:space="preserve"> or oscillators in the game of life. Or even render two images with the pixels as </w:t>
-      </w:r>
-      <w:proofErr w:type="gramStart"/>
-      <w:r>
-        <w:rPr>
-          <w:rFonts w:ascii="Helvetica" w:hAnsi="Helvetica" w:cs="Helvetica"/>
-        </w:rPr>
-        <w:t>flyers, and</w:t>
-      </w:r>
-      <w:proofErr w:type="gramEnd"/>
-      <w:r>
-        <w:rPr>
-          <w:rFonts w:ascii="Helvetica" w:hAnsi="Helvetica" w:cs="Helvetica"/>
-        </w:rPr>
-        <w:t xml:space="preserve"> make them collide with each other.</w:t>
-      </w:r>
-    </w:p>
-    <w:p>
-      <w:pPr>
-        <w:widowControl w:val="0"/>
-        <w:autoSpaceDE w:val="0"/>
-        <w:autoSpaceDN w:val="0"/>
-        <w:adjustRightInd w:val="0"/>
-        <w:spacing w:after="0"/>
-        <w:rPr>
-          <w:rFonts w:ascii="Helvetica" w:hAnsi="Helvetica" w:cs="Helvetica"/>
-        </w:rPr>
-      </w:pPr>
-    </w:p>
-    <w:p>
-      <w:r>
-        <w:rPr>
-          <w:rFonts w:ascii="Helvetica" w:hAnsi="Helvetica" w:cs="Helvetica"/>
-        </w:rPr>
-        <w:t>4</w:t>
-      </w:r>
-      <w:r>
-        <w:rPr>
-          <w:rFonts w:ascii="Helvetica" w:hAnsi="Helvetica" w:cs="Helvetica"/>
-        </w:rPr>
-        <w:t xml:space="preserve">) 3D Life. There are examples of using different shaped boards: triangles and hexagons are obvious </w:t>
-      </w:r>
-      <w:proofErr w:type="gramStart"/>
-      <w:r>
-        <w:rPr>
-          <w:rFonts w:ascii="Helvetica" w:hAnsi="Helvetica" w:cs="Helvetica"/>
-        </w:rPr>
-        <w:t>examples</w:t>
-      </w:r>
-      <w:proofErr w:type="gramEnd"/>
-      <w:r>
-        <w:rPr>
-          <w:rFonts w:ascii="Helvetica" w:hAnsi="Helvetica" w:cs="Helvetica"/>
-        </w:rPr>
-        <w:t xml:space="preserve"> but you could take it</w:t>
-      </w:r>
-      <w:r>
-        <w:rPr>
-          <w:rFonts w:ascii="Helvetica" w:hAnsi="Helvetica" w:cs="Helvetica"/>
-        </w:rPr>
-        <w:t xml:space="preserve"> further. You could take point 1</w:t>
-      </w:r>
-      <w:r>
-        <w:rPr>
-          <w:rFonts w:ascii="Helvetica" w:hAnsi="Helvetica" w:cs="Helvetica"/>
-        </w:rPr>
-        <w:t>)</w:t>
-      </w:r>
-      <w:r>
-        <w:rPr>
-          <w:rFonts w:ascii="Helvetica" w:hAnsi="Helvetica" w:cs="Helvetica"/>
-        </w:rPr>
-        <w:t xml:space="preserve"> below</w:t>
-      </w:r>
-      <w:r>
-        <w:rPr>
-          <w:rFonts w:ascii="Helvetica" w:hAnsi="Helvetica" w:cs="Helvetica"/>
-        </w:rPr>
-        <w:t xml:space="preserve"> even further by actually showing the game as being played on a 3D surface e.g. a cube, or a toroid (doughnut) which you render with something like </w:t>
-      </w:r>
-      <w:proofErr w:type="spellStart"/>
-      <w:r>
-        <w:rPr>
-          <w:rFonts w:ascii="Helvetica" w:hAnsi="Helvetica" w:cs="Helvetica"/>
-        </w:rPr>
-        <w:t>webGL</w:t>
-      </w:r>
-      <w:proofErr w:type="spellEnd"/>
-      <w:r>
-        <w:rPr>
-          <w:rFonts w:ascii="Helvetica" w:hAnsi="Helvetica" w:cs="Helvetica"/>
-        </w:rPr>
-        <w:t xml:space="preserve"> (</w:t>
-      </w:r>
-      <w:hyperlink r:id="rId6" w:history="1">
         <w:r>
           <w:rPr>
             <w:rStyle w:val="Hyperlink"/>
@@ -804,7 +801,7 @@
         </w:rPr>
         <w:t xml:space="preserve">) Do binary logic on streams of bits by colliding flyers. A </w:t>
       </w:r>
-      <w:hyperlink r:id="rId7" w:history="1">
+      <w:hyperlink r:id="rId6" w:history="1">
         <w:r>
           <w:rPr>
             <w:rStyle w:val="Hyperlink"/>
@@ -1095,7 +1092,7 @@
           <w:rFonts w:ascii="Helvetica" w:hAnsi="Helvetica" w:cs="Helvetica"/>
         </w:rPr>
       </w:pPr>
-      <w:hyperlink r:id="rId8" w:history="1">
+      <w:hyperlink r:id="rId7" w:history="1">
         <w:r>
           <w:rPr>
             <w:rStyle w:val="Hyperlink"/>
@@ -1131,27 +1128,13 @@
         </w:rPr>
         <w:t xml:space="preserve">Just look at </w:t>
       </w:r>
-      <w:hyperlink r:id="rId9" w:history="1">
+      <w:hyperlink r:id="rId8" w:history="1">
         <w:r>
           <w:rPr>
             <w:rStyle w:val="Hyperlink"/>
             <w:rFonts w:ascii="Helvetica" w:hAnsi="Helvetica" w:cs="Helvetica"/>
           </w:rPr>
-          <w:t>http://www.conwaylife.com/w</w:t>
-        </w:r>
-        <w:r>
-          <w:rPr>
-            <w:rStyle w:val="Hyperlink"/>
-            <w:rFonts w:ascii="Helvetica" w:hAnsi="Helvetica" w:cs="Helvetica"/>
-          </w:rPr>
-          <w:t>i</w:t>
-        </w:r>
-        <w:r>
-          <w:rPr>
-            <w:rStyle w:val="Hyperlink"/>
-            <w:rFonts w:ascii="Helvetica" w:hAnsi="Helvetica" w:cs="Helvetica"/>
-          </w:rPr>
-          <w:t>ki/Main_Page</w:t>
+          <w:t>http://www.conwaylife.com/wiki/Main_Page</w:t>
         </w:r>
       </w:hyperlink>
       <w:r>
@@ -1663,11 +1646,6 @@
     <w:lsdException w:name="Book Title" w:uiPriority="33" w:qFormat="1"/>
     <w:lsdException w:name="Bibliography" w:semiHidden="1" w:uiPriority="37" w:unhideWhenUsed="1"/>
     <w:lsdException w:name="TOC Heading" w:semiHidden="1" w:uiPriority="39" w:unhideWhenUsed="1" w:qFormat="1"/>
-    <w:lsdException w:name="Plain Table 5" w:semiHidden="1" w:unhideWhenUsed="1"/>
-    <w:lsdException w:name="Grid Table Light" w:semiHidden="1" w:unhideWhenUsed="1"/>
-    <w:lsdException w:name="Grid Table 1 Light" w:semiHidden="1" w:unhideWhenUsed="1"/>
-    <w:lsdException w:name="Grid Table 2" w:semiHidden="1" w:unhideWhenUsed="1"/>
-    <w:lsdException w:name="Grid Table 3" w:semiHidden="1" w:unhideWhenUsed="1"/>
     <w:lsdException w:name="Grid Table 4" w:uiPriority="49"/>
     <w:lsdException w:name="Grid Table 5 Dark" w:uiPriority="50"/>
     <w:lsdException w:name="Grid Table 6 Colorful" w:uiPriority="51"/>

</xml_diff>